<commit_message>
TS 5.5 Ghanam Jatai
</commit_message>
<xml_diff>
--- a/TS Jatai Ghanam Project/TS 5.5/TS 5.5 Jatai Tamil Corrections.docx
+++ b/TS Jatai Ghanam Project/TS 5.5/TS 5.5 Jatai Tamil Corrections.docx
@@ -7600,6 +7600,29 @@
                 <w:lang w:bidi="ta-IN"/>
                 <w14:ligatures w14:val="standardContextual"/>
               </w:rPr>
+              <w:t>தி</w:t>
+            </w:r>
+            <w:r>
+              <w:rPr>
+                <w:rFonts w:ascii="BRH Devanagari Extra" w:hAnsi="BRH Devanagari Extra" w:cs="Latha"/>
+                <w:b/>
+                <w:bCs/>
+                <w:position w:val="-12"/>
+                <w:szCs w:val="24"/>
+                <w:cs/>
+                <w:lang w:bidi="ta-IN"/>
+                <w14:ligatures w14:val="standardContextual"/>
+              </w:rPr>
+              <w:t>3</w:t>
+            </w:r>
+            <w:r>
+              <w:rPr>
+                <w:rFonts w:ascii="Latha" w:hAnsi="Latha" w:cs="Latha"/>
+                <w:szCs w:val="24"/>
+                <w:cs/>
+                <w:lang w:bidi="ta-IN"/>
+                <w14:ligatures w14:val="standardContextual"/>
+              </w:rPr>
               <w:t>த்</w:t>
             </w:r>
             <w:r>
@@ -11808,6 +11831,7 @@
                 <w:lang w:bidi="ta-IN"/>
                 <w14:ligatures w14:val="standardContextual"/>
               </w:rPr>
+              <w:lastRenderedPageBreak/>
               <w:t>(3</w:t>
             </w:r>
             <w:r>
@@ -15918,7 +15942,7 @@
               <w:adjustRightInd w:val="0"/>
               <w:spacing w:before="0" w:line="240" w:lineRule="auto"/>
               <w:rPr>
-                <w:rFonts w:ascii="BRH Devanagari Extra" w:hAnsi="BRH Devanagari Extra" w:cstheme="minorBidi" w:hint="cs"/>
+                <w:rFonts w:ascii="BRH Devanagari Extra" w:hAnsi="BRH Devanagari Extra" w:cstheme="minorBidi"/>
                 <w:color w:val="000000"/>
                 <w:sz w:val="32"/>
                 <w:szCs w:val="32"/>
@@ -36643,7 +36667,7 @@
               <w:adjustRightInd w:val="0"/>
               <w:spacing w:before="0" w:line="240" w:lineRule="auto"/>
               <w:rPr>
-                <w:rFonts w:cstheme="minorBidi" w:hint="cs"/>
+                <w:rFonts w:cstheme="minorBidi"/>
                 <w:color w:val="000000"/>
                 <w:szCs w:val="40"/>
                 <w:lang w:bidi="ta-IN"/>
@@ -36687,6 +36711,7 @@
                 <w:lang w:bidi="ta-IN"/>
                 <w14:ligatures w14:val="standardContextual"/>
               </w:rPr>
+              <w:lastRenderedPageBreak/>
               <w:t>(</w:t>
             </w:r>
             <w:r>

</xml_diff>